<commit_message>
Update index.html with new content
</commit_message>
<xml_diff>
--- a/GitHub更新个人网页教程.docx
+++ b/GitHub更新个人网页教程.docx
@@ -16,8 +16,6 @@
         </w:rPr>
         <w:t>cmd</w:t>
       </w:r>
-      <w:bookmarkStart w:id="1" w:name="_GoBack"/>
-      <w:bookmarkEnd w:id="1"/>
     </w:p>
     <w:p>
       <w:pPr>
@@ -52,6 +50,7 @@
           <w:rFonts w:hint="eastAsia"/>
         </w:rPr>
       </w:pPr>
+      <w:bookmarkStart w:id="0" w:name="OLE_LINK2"/>
       <w:r>
         <w:rPr>
           <w:rFonts w:hint="eastAsia"/>
@@ -59,6 +58,7 @@
         <w:t>cd \Haie555.github.io</w:t>
       </w:r>
     </w:p>
+    <w:bookmarkEnd w:id="0"/>
     <w:p>
       <w:pPr>
         <w:rPr>
@@ -92,7 +92,7 @@
           <w:rFonts w:hint="eastAsia"/>
         </w:rPr>
       </w:pPr>
-      <w:bookmarkStart w:id="0" w:name="OLE_LINK1"/>
+      <w:bookmarkStart w:id="1" w:name="OLE_LINK1"/>
       <w:r>
         <w:rPr>
           <w:rFonts w:hint="eastAsia"/>
@@ -100,7 +100,7 @@
         <w:t>git commit -m "Update index.html with new content"</w:t>
       </w:r>
     </w:p>
-    <w:bookmarkEnd w:id="0"/>
+    <w:bookmarkEnd w:id="1"/>
     <w:p>
       <w:pPr>
         <w:rPr>
@@ -118,7 +118,15 @@
         <w:rPr>
           <w:rFonts w:hint="eastAsia"/>
         </w:rPr>
-        <w:t>git push origin main</w:t>
+        <w:t>git push origin</w:t>
+      </w:r>
+      <w:bookmarkStart w:id="2" w:name="_GoBack"/>
+      <w:bookmarkEnd w:id="2"/>
+      <w:r>
+        <w:rPr>
+          <w:rFonts w:hint="eastAsia"/>
+        </w:rPr>
+        <w:t xml:space="preserve"> main</w:t>
       </w:r>
     </w:p>
     <w:sectPr>

</xml_diff>